<commit_message>
Fixes on "07.1. Classes and Objects" exercises
</commit_message>
<xml_diff>
--- a/Courses/Software-Sciences/Module-1-OOP-New/07.1-Classes-and-Objects-Basics/07.1-Classes-and-Objects-Exercises.docx
+++ b/Courses/Software-Sciences/Module-1-OOP-New/07.1-Classes-and-Objects-Basics/07.1-Classes-and-Objects-Exercises.docx
@@ -1,6 +1,6 @@
 
 <file path=word/document.xml><?xml version="1.0" encoding="utf-8"?>
-<w:document xmlns:wpc="http://schemas.microsoft.com/office/word/2010/wordprocessingCanvas" xmlns:cx="http://schemas.microsoft.com/office/drawing/2014/chartex" xmlns:cx1="http://schemas.microsoft.com/office/drawing/2015/9/8/chartex" xmlns:cx2="http://schemas.microsoft.com/office/drawing/2015/10/21/chartex" xmlns:cx3="http://schemas.microsoft.com/office/drawing/2016/5/9/chartex" xmlns:cx4="http://schemas.microsoft.com/office/drawing/2016/5/10/chartex" xmlns:cx5="http://schemas.microsoft.com/office/drawing/2016/5/11/chartex" xmlns:cx6="http://schemas.microsoft.com/office/drawing/2016/5/12/chartex" xmlns:cx7="http://schemas.microsoft.com/office/drawing/2016/5/13/chartex" xmlns:cx8="http://schemas.microsoft.com/office/drawing/2016/5/14/chartex" xmlns:mc="http://schemas.openxmlformats.org/markup-compatibility/2006" xmlns:aink="http://schemas.microsoft.com/office/drawing/2016/ink" xmlns:am3d="http://schemas.microsoft.com/office/drawing/2017/model3d" xmlns:o="urn:schemas-microsoft-com:office:office" xmlns:oel="http://schemas.microsoft.com/office/2019/extlst" xmlns:r="http://schemas.openxmlformats.org/officeDocument/2006/relationships" xmlns:m="http://schemas.openxmlformats.org/officeDocument/2006/math" xmlns:v="urn:schemas-microsoft-com:vml" xmlns:wp14="http://schemas.microsoft.com/office/word/2010/wordprocessingDrawing" xmlns:wp="http://schemas.openxmlformats.org/drawingml/2006/wordprocessingDrawing" xmlns:w10="urn:schemas-microsoft-com:office:word" xmlns:w="http://schemas.openxmlformats.org/wordprocessingml/2006/main" xmlns:w14="http://schemas.microsoft.com/office/word/2010/wordml" xmlns:w15="http://schemas.microsoft.com/office/word/2012/wordml" xmlns:w16cex="http://schemas.microsoft.com/office/word/2018/wordml/cex" xmlns:w16cid="http://schemas.microsoft.com/office/word/2016/wordml/cid" xmlns:w16="http://schemas.microsoft.com/office/word/2018/wordml" xmlns:w16sdtdh="http://schemas.microsoft.com/office/word/2020/wordml/sdtdatahash" xmlns:w16se="http://schemas.microsoft.com/office/word/2015/wordml/symex" xmlns:wpg="http://schemas.microsoft.com/office/word/2010/wordprocessingGroup" xmlns:wpi="http://schemas.microsoft.com/office/word/2010/wordprocessingInk" xmlns:wne="http://schemas.microsoft.com/office/word/2006/wordml" xmlns:wps="http://schemas.microsoft.com/office/word/2010/wordprocessingShape" mc:Ignorable="w14 w15 w16se w16cid w16 w16cex w16sdtdh wp14">
+<w:document xmlns:wpc="http://schemas.microsoft.com/office/word/2010/wordprocessingCanvas" xmlns:cx="http://schemas.microsoft.com/office/drawing/2014/chartex" xmlns:cx1="http://schemas.microsoft.com/office/drawing/2015/9/8/chartex" xmlns:cx2="http://schemas.microsoft.com/office/drawing/2015/10/21/chartex" xmlns:cx3="http://schemas.microsoft.com/office/drawing/2016/5/9/chartex" xmlns:cx4="http://schemas.microsoft.com/office/drawing/2016/5/10/chartex" xmlns:cx5="http://schemas.microsoft.com/office/drawing/2016/5/11/chartex" xmlns:cx6="http://schemas.microsoft.com/office/drawing/2016/5/12/chartex" xmlns:cx7="http://schemas.microsoft.com/office/drawing/2016/5/13/chartex" xmlns:cx8="http://schemas.microsoft.com/office/drawing/2016/5/14/chartex" xmlns:mc="http://schemas.openxmlformats.org/markup-compatibility/2006" xmlns:aink="http://schemas.microsoft.com/office/drawing/2016/ink" xmlns:am3d="http://schemas.microsoft.com/office/drawing/2017/model3d" xmlns:o="urn:schemas-microsoft-com:office:office" xmlns:oel="http://schemas.microsoft.com/office/2019/extlst" xmlns:r="http://schemas.openxmlformats.org/officeDocument/2006/relationships" xmlns:m="http://schemas.openxmlformats.org/officeDocument/2006/math" xmlns:v="urn:schemas-microsoft-com:vml" xmlns:wp14="http://schemas.microsoft.com/office/word/2010/wordprocessingDrawing" xmlns:wp="http://schemas.openxmlformats.org/drawingml/2006/wordprocessingDrawing" xmlns:w10="urn:schemas-microsoft-com:office:word" xmlns:w="http://schemas.openxmlformats.org/wordprocessingml/2006/main" xmlns:w14="http://schemas.microsoft.com/office/word/2010/wordml" xmlns:w15="http://schemas.microsoft.com/office/word/2012/wordml" xmlns:w16cex="http://schemas.microsoft.com/office/word/2018/wordml/cex" xmlns:w16cid="http://schemas.microsoft.com/office/word/2016/wordml/cid" xmlns:w16="http://schemas.microsoft.com/office/word/2018/wordml" xmlns:w16du="http://schemas.microsoft.com/office/word/2023/wordml/word16du" xmlns:w16sdtdh="http://schemas.microsoft.com/office/word/2020/wordml/sdtdatahash" xmlns:w16se="http://schemas.microsoft.com/office/word/2015/wordml/symex" xmlns:wpg="http://schemas.microsoft.com/office/word/2010/wordprocessingGroup" xmlns:wpi="http://schemas.microsoft.com/office/word/2010/wordprocessingInk" xmlns:wne="http://schemas.microsoft.com/office/word/2006/wordml" xmlns:wps="http://schemas.microsoft.com/office/word/2010/wordprocessingShape" mc:Ignorable="w14 w15 w16se w16cid w16 w16cex w16sdtdh wp14">
   <w:body>
     <w:p>
       <w:pPr>
@@ -80,7 +80,7 @@
           <w:rPr>
             <w:rStyle w:val="Hyperlink"/>
           </w:rPr>
-          <w:t>https://judge.softuni.bg/Contests/3161/Classes-and-Objects</w:t>
+          <w:t>https://judge.softuni.org/Contests/Practice/Index/3933</w:t>
         </w:r>
       </w:hyperlink>
       <w:r>
@@ -228,6 +228,7 @@
       </w:pPr>
       <w:r>
         <w:rPr>
+          <w:noProof/>
           <w:lang w:val="bg-BG"/>
         </w:rPr>
         <w:drawing>
@@ -598,14 +599,11 @@
         </w:rPr>
       </w:pPr>
       <w:r>
-        <w:rPr>
-          <w:lang w:val="bg-BG"/>
-        </w:rPr>
         <w:drawing>
-          <wp:inline distT="0" distB="0" distL="0" distR="0" wp14:anchorId="6634F963" wp14:editId="74F5FD1A">
-            <wp:extent cx="2091600" cy="1263600"/>
-            <wp:effectExtent l="12700" t="12700" r="17145" b="6985"/>
-            <wp:docPr id="42" name="Picture 42" descr="Graphical user interface, application&#10;&#10;Description automatically generated"/>
+          <wp:inline distT="0" distB="0" distL="0" distR="0" wp14:anchorId="527C0C22" wp14:editId="1DF3062C">
+            <wp:extent cx="2241002" cy="1174652"/>
+            <wp:effectExtent l="12700" t="12700" r="6985" b="6985"/>
+            <wp:docPr id="11" name="Picture 11" descr="Graphical user interface, text, application&#10;&#10;Description automatically generated"/>
             <wp:cNvGraphicFramePr>
               <a:graphicFrameLocks xmlns:a="http://schemas.openxmlformats.org/drawingml/2006/main" noChangeAspect="1"/>
             </wp:cNvGraphicFramePr>
@@ -613,7 +611,7 @@
               <a:graphicData uri="http://schemas.openxmlformats.org/drawingml/2006/picture">
                 <pic:pic xmlns:pic="http://schemas.openxmlformats.org/drawingml/2006/picture">
                   <pic:nvPicPr>
-                    <pic:cNvPr id="42" name="Picture 42" descr="Graphical user interface, application&#10;&#10;Description automatically generated"/>
+                    <pic:cNvPr id="11" name="Picture 11" descr="Graphical user interface, text, application&#10;&#10;Description automatically generated"/>
                     <pic:cNvPicPr/>
                   </pic:nvPicPr>
                   <pic:blipFill>
@@ -625,7 +623,7 @@
                   <pic:spPr>
                     <a:xfrm>
                       <a:off x="0" y="0"/>
-                      <a:ext cx="2091600" cy="1263600"/>
+                      <a:ext cx="2264095" cy="1186757"/>
                     </a:xfrm>
                     <a:prstGeom prst="rect">
                       <a:avLst/>
@@ -648,14 +646,21 @@
     <w:p>
       <w:pPr>
         <w:pStyle w:val="ListParagraph"/>
+        <w:spacing w:before="0" w:after="400"/>
+        <w:ind w:left="1437"/>
+        <w:rPr>
+          <w:lang w:val="bg-BG"/>
+        </w:rPr>
+      </w:pPr>
+    </w:p>
+    <w:p>
+      <w:pPr>
+        <w:pStyle w:val="ListParagraph"/>
         <w:numPr>
           <w:ilvl w:val="1"/>
           <w:numId w:val="9"/>
         </w:numPr>
         <w:spacing w:before="0" w:after="400"/>
-        <w:rPr>
-          <w:lang w:val="bg-BG"/>
-        </w:rPr>
       </w:pPr>
       <w:r>
         <w:rPr>
@@ -680,25 +685,16 @@
           <w:lang w:val="bg-BG"/>
         </w:rPr>
       </w:pPr>
-    </w:p>
-    <w:p>
-      <w:pPr>
-        <w:pStyle w:val="ListParagraph"/>
-        <w:spacing w:before="0" w:after="400"/>
-        <w:ind w:left="1437"/>
-        <w:rPr>
-          <w:lang w:val="bg-BG"/>
-        </w:rPr>
-      </w:pPr>
-      <w:r>
-        <w:rPr>
-          <w:lang w:val="bg-BG"/>
-        </w:rPr>
+      <w:r>
+        <w:rPr>
+          <w:lang w:val="bg-BG"/>
+        </w:rPr>
+        <w:lastRenderedPageBreak/>
         <w:drawing>
-          <wp:inline distT="0" distB="0" distL="0" distR="0" wp14:anchorId="115C818A" wp14:editId="59EA72F1">
-            <wp:extent cx="2962800" cy="1296000"/>
-            <wp:effectExtent l="12700" t="12700" r="9525" b="12700"/>
-            <wp:docPr id="48" name="Picture 48" descr="Graphical user interface, text, application, chat or text message&#10;&#10;Description automatically generated"/>
+          <wp:inline distT="0" distB="0" distL="0" distR="0" wp14:anchorId="2EF797B9" wp14:editId="301282EE">
+            <wp:extent cx="4420800" cy="3121200"/>
+            <wp:effectExtent l="12700" t="12700" r="12065" b="15875"/>
+            <wp:docPr id="8" name="Picture 8" descr="Graphical user interface, application&#10;&#10;Description automatically generated"/>
             <wp:cNvGraphicFramePr>
               <a:graphicFrameLocks xmlns:a="http://schemas.openxmlformats.org/drawingml/2006/main" noChangeAspect="1"/>
             </wp:cNvGraphicFramePr>
@@ -706,7 +702,7 @@
               <a:graphicData uri="http://schemas.openxmlformats.org/drawingml/2006/picture">
                 <pic:pic xmlns:pic="http://schemas.openxmlformats.org/drawingml/2006/picture">
                   <pic:nvPicPr>
-                    <pic:cNvPr id="48" name="Picture 48" descr="Graphical user interface, text, application, chat or text message&#10;&#10;Description automatically generated"/>
+                    <pic:cNvPr id="8" name="Picture 8" descr="Graphical user interface, application&#10;&#10;Description automatically generated"/>
                     <pic:cNvPicPr/>
                   </pic:nvPicPr>
                   <pic:blipFill>
@@ -718,7 +714,7 @@
                   <pic:spPr>
                     <a:xfrm>
                       <a:off x="0" y="0"/>
-                      <a:ext cx="2962800" cy="1296000"/>
+                      <a:ext cx="4420800" cy="3121200"/>
                     </a:xfrm>
                     <a:prstGeom prst="rect">
                       <a:avLst/>
@@ -757,16 +753,77 @@
           <w:lang w:val="bg-BG"/>
         </w:rPr>
       </w:pPr>
-      <w:r>
-        <w:rPr>
-          <w:lang w:val="bg-BG"/>
-        </w:rPr>
-        <w:lastRenderedPageBreak/>
+    </w:p>
+    <w:p>
+      <w:pPr>
+        <w:pStyle w:val="ListParagraph"/>
+        <w:numPr>
+          <w:ilvl w:val="1"/>
+          <w:numId w:val="9"/>
+        </w:numPr>
+        <w:spacing w:before="0" w:after="400"/>
+      </w:pPr>
+      <w:r>
+        <w:rPr>
+          <w:lang w:val="bg-BG"/>
+        </w:rPr>
+        <w:t xml:space="preserve">В отворения прозорец селектирайте опцията </w:t>
+      </w:r>
+      <w:r>
+        <w:rPr>
+          <w:b/>
+          <w:bCs/>
+        </w:rPr>
+        <w:t>Empty Class</w:t>
+      </w:r>
+      <w:r>
+        <w:t xml:space="preserve">, </w:t>
+      </w:r>
+      <w:r>
+        <w:rPr>
+          <w:lang w:val="bg-BG"/>
+        </w:rPr>
+        <w:t xml:space="preserve">напишете името на класа – </w:t>
+      </w:r>
+      <w:r>
+        <w:rPr>
+          <w:b/>
+          <w:bCs/>
+        </w:rPr>
+        <w:t xml:space="preserve">Square </w:t>
+      </w:r>
+      <w:r>
+        <w:t xml:space="preserve">– </w:t>
+      </w:r>
+      <w:r>
+        <w:rPr>
+          <w:lang w:val="bg-BG"/>
+        </w:rPr>
+        <w:t xml:space="preserve">и изберете </w:t>
+      </w:r>
+      <w:r>
+        <w:rPr>
+          <w:b/>
+          <w:bCs/>
+        </w:rPr>
+        <w:t>[Create]</w:t>
+      </w:r>
+      <w:r>
+        <w:t>.</w:t>
+      </w:r>
+    </w:p>
+    <w:p>
+      <w:pPr>
+        <w:pStyle w:val="ListParagraph"/>
+        <w:spacing w:before="0" w:after="400"/>
+        <w:ind w:left="1437"/>
+      </w:pPr>
+      <w:r>
         <w:drawing>
-          <wp:inline distT="0" distB="0" distL="0" distR="0" wp14:anchorId="29C16F82" wp14:editId="26C44F85">
-            <wp:extent cx="3150000" cy="745200"/>
-            <wp:effectExtent l="12700" t="12700" r="12700" b="17145"/>
-            <wp:docPr id="49" name="Picture 49" descr="Graphical user interface, text, application, chat or text message&#10;&#10;Description automatically generated"/>
+          <wp:inline distT="0" distB="0" distL="0" distR="0" wp14:anchorId="323FF625" wp14:editId="54229B31">
+            <wp:extent cx="4339883" cy="1900319"/>
+            <wp:effectExtent l="12700" t="12700" r="16510" b="17780"/>
+            <wp:docPr id="12" name="Picture 12" descr="Graphical user interface, application&#10;&#10;Description automatically generated"/>
             <wp:cNvGraphicFramePr>
               <a:graphicFrameLocks xmlns:a="http://schemas.openxmlformats.org/drawingml/2006/main" noChangeAspect="1"/>
             </wp:cNvGraphicFramePr>
@@ -774,7 +831,7 @@
               <a:graphicData uri="http://schemas.openxmlformats.org/drawingml/2006/picture">
                 <pic:pic xmlns:pic="http://schemas.openxmlformats.org/drawingml/2006/picture">
                   <pic:nvPicPr>
-                    <pic:cNvPr id="49" name="Picture 49" descr="Graphical user interface, text, application, chat or text message&#10;&#10;Description automatically generated"/>
+                    <pic:cNvPr id="12" name="Picture 12" descr="Graphical user interface, application&#10;&#10;Description automatically generated"/>
                     <pic:cNvPicPr/>
                   </pic:nvPicPr>
                   <pic:blipFill>
@@ -786,7 +843,7 @@
                   <pic:spPr>
                     <a:xfrm>
                       <a:off x="0" y="0"/>
-                      <a:ext cx="3150000" cy="745200"/>
+                      <a:ext cx="4417796" cy="1934435"/>
                     </a:xfrm>
                     <a:prstGeom prst="rect">
                       <a:avLst/>
@@ -809,108 +866,6 @@
     <w:p>
       <w:pPr>
         <w:pStyle w:val="ListParagraph"/>
-        <w:numPr>
-          <w:ilvl w:val="1"/>
-          <w:numId w:val="9"/>
-        </w:numPr>
-        <w:spacing w:before="0" w:after="400"/>
-      </w:pPr>
-      <w:r>
-        <w:rPr>
-          <w:lang w:val="bg-BG"/>
-        </w:rPr>
-        <w:t xml:space="preserve">В отворения прозорец селектирайте опцията </w:t>
-      </w:r>
-      <w:r>
-        <w:rPr>
-          <w:b/>
-          <w:bCs/>
-        </w:rPr>
-        <w:t>Empty Class</w:t>
-      </w:r>
-      <w:r>
-        <w:t xml:space="preserve">, </w:t>
-      </w:r>
-      <w:r>
-        <w:rPr>
-          <w:lang w:val="bg-BG"/>
-        </w:rPr>
-        <w:t xml:space="preserve">напишете името на класа – </w:t>
-      </w:r>
-      <w:r>
-        <w:rPr>
-          <w:b/>
-          <w:bCs/>
-        </w:rPr>
-        <w:t xml:space="preserve">Square </w:t>
-      </w:r>
-      <w:r>
-        <w:t xml:space="preserve">– </w:t>
-      </w:r>
-      <w:r>
-        <w:rPr>
-          <w:lang w:val="bg-BG"/>
-        </w:rPr>
-        <w:t xml:space="preserve">и изберете </w:t>
-      </w:r>
-      <w:r>
-        <w:rPr>
-          <w:b/>
-          <w:bCs/>
-        </w:rPr>
-        <w:t>[Create]</w:t>
-      </w:r>
-      <w:r>
-        <w:t>.</w:t>
-      </w:r>
-    </w:p>
-    <w:p>
-      <w:pPr>
-        <w:pStyle w:val="ListParagraph"/>
-        <w:spacing w:before="0" w:after="400"/>
-        <w:ind w:left="1437"/>
-      </w:pPr>
-      <w:r>
-        <w:drawing>
-          <wp:inline distT="0" distB="0" distL="0" distR="0" wp14:anchorId="309CB552" wp14:editId="7CE33B00">
-            <wp:extent cx="4788000" cy="1713600"/>
-            <wp:effectExtent l="0" t="0" r="0" b="1270"/>
-            <wp:docPr id="52" name="Picture 52" descr="Graphical user interface, application&#10;&#10;Description automatically generated"/>
-            <wp:cNvGraphicFramePr>
-              <a:graphicFrameLocks xmlns:a="http://schemas.openxmlformats.org/drawingml/2006/main" noChangeAspect="1"/>
-            </wp:cNvGraphicFramePr>
-            <a:graphic xmlns:a="http://schemas.openxmlformats.org/drawingml/2006/main">
-              <a:graphicData uri="http://schemas.openxmlformats.org/drawingml/2006/picture">
-                <pic:pic xmlns:pic="http://schemas.openxmlformats.org/drawingml/2006/picture">
-                  <pic:nvPicPr>
-                    <pic:cNvPr id="52" name="Picture 52" descr="Graphical user interface, application&#10;&#10;Description automatically generated"/>
-                    <pic:cNvPicPr/>
-                  </pic:nvPicPr>
-                  <pic:blipFill>
-                    <a:blip r:embed="rId13"/>
-                    <a:stretch>
-                      <a:fillRect/>
-                    </a:stretch>
-                  </pic:blipFill>
-                  <pic:spPr>
-                    <a:xfrm>
-                      <a:off x="0" y="0"/>
-                      <a:ext cx="4788000" cy="1713600"/>
-                    </a:xfrm>
-                    <a:prstGeom prst="rect">
-                      <a:avLst/>
-                    </a:prstGeom>
-                  </pic:spPr>
-                </pic:pic>
-              </a:graphicData>
-            </a:graphic>
-          </wp:inline>
-        </w:drawing>
-      </w:r>
-    </w:p>
-    <w:p>
-      <w:pPr>
-        <w:pStyle w:val="ListParagraph"/>
         <w:spacing w:before="0" w:after="400"/>
         <w:ind w:left="714"/>
         <w:rPr>
@@ -968,6 +923,7 @@
       </w:pPr>
       <w:r>
         <w:rPr>
+          <w:noProof/>
           <w:lang w:val="bg-BG"/>
         </w:rPr>
         <w:drawing>
@@ -986,7 +942,7 @@
                     <pic:cNvPicPr/>
                   </pic:nvPicPr>
                   <pic:blipFill>
-                    <a:blip r:embed="rId14"/>
+                    <a:blip r:embed="rId13"/>
                     <a:stretch>
                       <a:fillRect/>
                     </a:stretch>
@@ -1115,6 +1071,7 @@
       </w:pPr>
       <w:r>
         <w:rPr>
+          <w:noProof/>
           <w:lang w:val="bg-BG"/>
         </w:rPr>
         <w:drawing>
@@ -1133,7 +1090,7 @@
                     <pic:cNvPicPr/>
                   </pic:nvPicPr>
                   <pic:blipFill>
-                    <a:blip r:embed="rId15"/>
+                    <a:blip r:embed="rId14"/>
                     <a:stretch>
                       <a:fillRect/>
                     </a:stretch>
@@ -1178,6 +1135,7 @@
         <w:rPr>
           <w:lang w:val="bg-BG"/>
         </w:rPr>
+        <w:lastRenderedPageBreak/>
         <w:t>В</w:t>
       </w:r>
       <w:r>
@@ -1227,6 +1185,7 @@
       </w:pPr>
       <w:r>
         <w:rPr>
+          <w:noProof/>
           <w:lang w:val="bg-BG"/>
         </w:rPr>
         <w:drawing>
@@ -1245,7 +1204,7 @@
                     <pic:cNvPicPr/>
                   </pic:nvPicPr>
                   <pic:blipFill>
-                    <a:blip r:embed="rId16"/>
+                    <a:blip r:embed="rId15"/>
                     <a:stretch>
                       <a:fillRect/>
                     </a:stretch>
@@ -1345,7 +1304,7 @@
                     <pic:cNvPicPr/>
                   </pic:nvPicPr>
                   <pic:blipFill>
-                    <a:blip r:embed="rId17"/>
+                    <a:blip r:embed="rId16"/>
                     <a:stretch>
                       <a:fillRect/>
                     </a:stretch>
@@ -1469,7 +1428,7 @@
                     <pic:cNvPicPr/>
                   </pic:nvPicPr>
                   <pic:blipFill>
-                    <a:blip r:embed="rId18"/>
+                    <a:blip r:embed="rId17"/>
                     <a:stretch>
                       <a:fillRect/>
                     </a:stretch>
@@ -1499,53 +1458,34 @@
     </w:p>
     <w:p>
       <w:pPr>
-        <w:pStyle w:val="ListParagraph"/>
-        <w:spacing w:before="0" w:after="400"/>
-        <w:ind w:left="714"/>
-        <w:rPr>
-          <w:lang w:val="bg-BG"/>
-        </w:rPr>
-      </w:pPr>
+        <w:rPr>
+          <w:lang w:val="bg-BG"/>
+        </w:rPr>
+      </w:pPr>
+      <w:r>
+        <w:rPr>
+          <w:b/>
+          <w:bCs/>
+          <w:lang w:val="bg-BG"/>
+        </w:rPr>
+        <w:t xml:space="preserve">Изход </w:t>
+      </w:r>
+      <w:r>
+        <w:rPr>
+          <w:lang w:val="bg-BG"/>
+        </w:rPr>
+        <w:t>в терминала:</w:t>
+      </w:r>
     </w:p>
     <w:p>
       <w:pPr>
         <w:rPr>
-          <w:b/>
-          <w:bCs/>
-          <w:lang w:val="bg-BG"/>
-        </w:rPr>
-      </w:pPr>
-    </w:p>
-    <w:p>
-      <w:pPr>
-        <w:rPr>
-          <w:lang w:val="bg-BG"/>
-        </w:rPr>
-      </w:pPr>
-      <w:r>
-        <w:rPr>
-          <w:b/>
-          <w:bCs/>
-          <w:lang w:val="bg-BG"/>
-        </w:rPr>
-        <w:lastRenderedPageBreak/>
-        <w:t xml:space="preserve">Изход </w:t>
-      </w:r>
-      <w:r>
-        <w:rPr>
-          <w:lang w:val="bg-BG"/>
-        </w:rPr>
-        <w:t>в терминала:</w:t>
-      </w:r>
-    </w:p>
-    <w:p>
-      <w:pPr>
-        <w:rPr>
-          <w:lang w:val="bg-BG"/>
-        </w:rPr>
-      </w:pPr>
-      <w:r>
-        <w:rPr>
+          <w:lang w:val="bg-BG"/>
+        </w:rPr>
+      </w:pPr>
+      <w:r>
+        <w:rPr>
+          <w:noProof/>
           <w:lang w:val="bg-BG"/>
         </w:rPr>
         <w:drawing>
@@ -1564,7 +1504,7 @@
                     <pic:cNvPicPr/>
                   </pic:nvPicPr>
                   <pic:blipFill>
-                    <a:blip r:embed="rId19"/>
+                    <a:blip r:embed="rId18"/>
                     <a:stretch>
                       <a:fillRect/>
                     </a:stretch>
@@ -1715,6 +1655,7 @@
       </w:pPr>
       <w:r>
         <w:rPr>
+          <w:noProof/>
           <w:lang w:val="bg-BG"/>
         </w:rPr>
         <w:drawing>
@@ -1733,7 +1674,7 @@
                     <pic:cNvPicPr/>
                   </pic:nvPicPr>
                   <pic:blipFill>
-                    <a:blip r:embed="rId20"/>
+                    <a:blip r:embed="rId19"/>
                     <a:stretch>
                       <a:fillRect/>
                     </a:stretch>
@@ -2231,8 +2172,10 @@
       </w:pPr>
       <w:r>
         <w:rPr>
-          <w:lang w:val="bg-BG"/>
-        </w:rPr>
+          <w:noProof/>
+          <w:lang w:val="bg-BG"/>
+        </w:rPr>
+        <w:lastRenderedPageBreak/>
         <w:drawing>
           <wp:inline distT="0" distB="0" distL="0" distR="0" wp14:anchorId="04BE7C80" wp14:editId="29E0FD0B">
             <wp:extent cx="4604400" cy="2332800"/>
@@ -2249,7 +2192,7 @@
                     <pic:cNvPicPr/>
                   </pic:nvPicPr>
                   <pic:blipFill>
-                    <a:blip r:embed="rId21"/>
+                    <a:blip r:embed="rId20"/>
                     <a:stretch>
                       <a:fillRect/>
                     </a:stretch>
@@ -2341,13 +2284,7 @@
         <w:rPr>
           <w:lang w:val="bg-BG"/>
         </w:rPr>
-        <w:t>и з</w:t>
-      </w:r>
-      <w:r>
-        <w:rPr>
-          <w:lang w:val="bg-BG"/>
-        </w:rPr>
-        <w:t xml:space="preserve">адайте дължините на </w:t>
+        <w:t xml:space="preserve">и задайте дължините на </w:t>
       </w:r>
       <w:r>
         <w:rPr>
@@ -2369,9 +2306,9 @@
       </w:pPr>
       <w:r>
         <w:rPr>
-          <w:lang w:val="bg-BG"/>
-        </w:rPr>
-        <w:lastRenderedPageBreak/>
+          <w:noProof/>
+          <w:lang w:val="bg-BG"/>
+        </w:rPr>
         <w:drawing>
           <wp:anchor distT="0" distB="0" distL="114300" distR="114300" simplePos="0" relativeHeight="251659264" behindDoc="0" locked="0" layoutInCell="1" allowOverlap="1" wp14:anchorId="760E4C92" wp14:editId="70BF6673">
             <wp:simplePos x="0" y="0"/>
@@ -2396,7 +2333,7 @@
                     <pic:cNvPicPr/>
                   </pic:nvPicPr>
                   <pic:blipFill>
-                    <a:blip r:embed="rId22" cstate="print">
+                    <a:blip r:embed="rId21" cstate="print">
                       <a:extLst>
                         <a:ext uri="{28A0092B-C50C-407E-A947-70E740481C1C}">
                           <a14:useLocalDpi xmlns:a14="http://schemas.microsoft.com/office/drawing/2010/main" val="0"/>
@@ -2578,6 +2515,7 @@
       </w:pPr>
       <w:r>
         <w:rPr>
+          <w:noProof/>
           <w:lang w:val="bg-BG"/>
         </w:rPr>
         <w:drawing>
@@ -2596,7 +2534,7 @@
                     <pic:cNvPicPr/>
                   </pic:nvPicPr>
                   <pic:blipFill>
-                    <a:blip r:embed="rId23"/>
+                    <a:blip r:embed="rId22"/>
                     <a:stretch>
                       <a:fillRect/>
                     </a:stretch>
@@ -2933,6 +2871,10 @@
         <w:pStyle w:val="ListParagraph"/>
       </w:pPr>
       <w:r>
+        <w:rPr>
+          <w:noProof/>
+        </w:rPr>
+        <w:lastRenderedPageBreak/>
         <w:drawing>
           <wp:inline distT="0" distB="0" distL="0" distR="0" wp14:anchorId="74C972DB" wp14:editId="5A644753">
             <wp:extent cx="3765600" cy="1594800"/>
@@ -2949,7 +2891,7 @@
                     <pic:cNvPicPr/>
                   </pic:nvPicPr>
                   <pic:blipFill>
-                    <a:blip r:embed="rId24"/>
+                    <a:blip r:embed="rId23"/>
                     <a:stretch>
                       <a:fillRect/>
                     </a:stretch>
@@ -3108,7 +3050,7 @@
                     <pic:cNvPicPr/>
                   </pic:nvPicPr>
                   <pic:blipFill>
-                    <a:blip r:embed="rId25"/>
+                    <a:blip r:embed="rId24"/>
                     <a:stretch>
                       <a:fillRect/>
                     </a:stretch>
@@ -3177,51 +3119,33 @@
     <w:p>
       <w:pPr>
         <w:rPr>
-          <w:b/>
-          <w:bCs/>
-          <w:lang w:val="bg-BG"/>
-        </w:rPr>
-      </w:pPr>
+          <w:lang w:val="bg-BG"/>
+        </w:rPr>
+      </w:pPr>
+      <w:r>
+        <w:rPr>
+          <w:b/>
+          <w:bCs/>
+          <w:lang w:val="bg-BG"/>
+        </w:rPr>
+        <w:t xml:space="preserve">Изход </w:t>
+      </w:r>
+      <w:r>
+        <w:rPr>
+          <w:lang w:val="bg-BG"/>
+        </w:rPr>
+        <w:t xml:space="preserve">в терминала: </w:t>
+      </w:r>
     </w:p>
     <w:p>
       <w:pPr>
         <w:rPr>
-          <w:b/>
-          <w:bCs/>
-          <w:lang w:val="bg-BG"/>
-        </w:rPr>
-      </w:pPr>
-    </w:p>
-    <w:p>
-      <w:pPr>
-        <w:rPr>
-          <w:lang w:val="bg-BG"/>
-        </w:rPr>
-      </w:pPr>
-      <w:r>
-        <w:rPr>
-          <w:b/>
-          <w:bCs/>
-          <w:lang w:val="bg-BG"/>
-        </w:rPr>
-        <w:lastRenderedPageBreak/>
-        <w:t xml:space="preserve">Изход </w:t>
-      </w:r>
-      <w:r>
-        <w:rPr>
-          <w:lang w:val="bg-BG"/>
-        </w:rPr>
-        <w:t xml:space="preserve">в терминала: </w:t>
-      </w:r>
-    </w:p>
-    <w:p>
-      <w:pPr>
-        <w:rPr>
-          <w:lang w:val="bg-BG"/>
-        </w:rPr>
-      </w:pPr>
-      <w:r>
-        <w:rPr>
+          <w:lang w:val="bg-BG"/>
+        </w:rPr>
+      </w:pPr>
+      <w:r>
+        <w:rPr>
+          <w:noProof/>
           <w:lang w:val="bg-BG"/>
         </w:rPr>
         <w:drawing>
@@ -3240,7 +3164,7 @@
                     <pic:cNvPicPr/>
                   </pic:nvPicPr>
                   <pic:blipFill>
-                    <a:blip r:embed="rId26"/>
+                    <a:blip r:embed="rId25"/>
                     <a:stretch>
                       <a:fillRect/>
                     </a:stretch>
@@ -3525,7 +3449,7 @@
                     <pic:cNvPicPr/>
                   </pic:nvPicPr>
                   <pic:blipFill>
-                    <a:blip r:embed="rId27"/>
+                    <a:blip r:embed="rId26"/>
                     <a:stretch>
                       <a:fillRect/>
                     </a:stretch>
@@ -3641,7 +3565,7 @@
                     <pic:cNvPicPr/>
                   </pic:nvPicPr>
                   <pic:blipFill>
-                    <a:blip r:embed="rId28"/>
+                    <a:blip r:embed="rId27"/>
                     <a:stretch>
                       <a:fillRect/>
                     </a:stretch>
@@ -3672,23 +3596,11 @@
     <w:p>
       <w:pPr>
         <w:rPr>
-          <w:lang w:val="bg-BG"/>
-        </w:rPr>
-      </w:pPr>
-      <w:r>
-        <w:rPr>
-          <w:b/>
-          <w:bCs/>
-          <w:lang w:val="bg-BG"/>
-        </w:rPr>
-        <w:t xml:space="preserve">Изход </w:t>
-      </w:r>
-      <w:r>
-        <w:rPr>
-          <w:lang w:val="bg-BG"/>
-        </w:rPr>
-        <w:t>в терминала:</w:t>
-      </w:r>
+          <w:b/>
+          <w:bCs/>
+          <w:lang w:val="bg-BG"/>
+        </w:rPr>
+      </w:pPr>
     </w:p>
     <w:p>
       <w:pPr>
@@ -3698,6 +3610,29 @@
       </w:pPr>
       <w:r>
         <w:rPr>
+          <w:b/>
+          <w:bCs/>
+          <w:lang w:val="bg-BG"/>
+        </w:rPr>
+        <w:lastRenderedPageBreak/>
+        <w:t xml:space="preserve">Изход </w:t>
+      </w:r>
+      <w:r>
+        <w:rPr>
+          <w:lang w:val="bg-BG"/>
+        </w:rPr>
+        <w:t>в терминала:</w:t>
+      </w:r>
+    </w:p>
+    <w:p>
+      <w:pPr>
+        <w:rPr>
+          <w:lang w:val="bg-BG"/>
+        </w:rPr>
+      </w:pPr>
+      <w:r>
+        <w:rPr>
+          <w:noProof/>
           <w:lang w:val="bg-BG"/>
         </w:rPr>
         <w:drawing>
@@ -3716,7 +3651,7 @@
                     <pic:cNvPicPr/>
                   </pic:nvPicPr>
                   <pic:blipFill>
-                    <a:blip r:embed="rId29"/>
+                    <a:blip r:embed="rId28"/>
                     <a:stretch>
                       <a:fillRect/>
                     </a:stretch>
@@ -4224,7 +4159,6 @@
           <w:b/>
           <w:bCs/>
         </w:rPr>
-        <w:lastRenderedPageBreak/>
         <w:t>CalcDistance</w:t>
       </w:r>
       <w:proofErr w:type="spellEnd"/>
@@ -4504,6 +4438,7 @@
       </w:pPr>
       <w:r>
         <w:rPr>
+          <w:noProof/>
           <w:lang w:val="bg-BG"/>
         </w:rPr>
         <w:drawing>
@@ -4522,7 +4457,7 @@
                     <pic:cNvPicPr/>
                   </pic:nvPicPr>
                   <pic:blipFill>
-                    <a:blip r:embed="rId30"/>
+                    <a:blip r:embed="rId29"/>
                     <a:stretch>
                       <a:fillRect/>
                     </a:stretch>
@@ -4558,9 +4493,23 @@
       </w:pPr>
       <w:r>
         <w:rPr>
-          <w:lang w:val="bg-BG"/>
-        </w:rPr>
-        <w:t>Резултат в терминала:</w:t>
+          <w:b/>
+          <w:bCs/>
+          <w:lang w:val="bg-BG"/>
+        </w:rPr>
+        <w:t>Изход</w:t>
+      </w:r>
+      <w:r>
+        <w:rPr>
+          <w:lang w:val="bg-BG"/>
+        </w:rPr>
+        <w:t xml:space="preserve"> </w:t>
+      </w:r>
+      <w:r>
+        <w:rPr>
+          <w:lang w:val="bg-BG"/>
+        </w:rPr>
+        <w:t>в терминала:</w:t>
       </w:r>
     </w:p>
     <w:p>
@@ -4571,6 +4520,7 @@
       </w:pPr>
       <w:r>
         <w:rPr>
+          <w:noProof/>
           <w:lang w:val="bg-BG"/>
         </w:rPr>
         <w:drawing>
@@ -4589,7 +4539,7 @@
                     <pic:cNvPicPr/>
                   </pic:nvPicPr>
                   <pic:blipFill>
-                    <a:blip r:embed="rId31"/>
+                    <a:blip r:embed="rId30"/>
                     <a:stretch>
                       <a:fillRect/>
                     </a:stretch>
@@ -4632,8 +4582,8 @@
       </w:pPr>
     </w:p>
     <w:sectPr>
-      <w:headerReference w:type="default" r:id="rId32"/>
-      <w:footerReference w:type="default" r:id="rId33"/>
+      <w:headerReference w:type="default" r:id="rId31"/>
+      <w:footerReference w:type="default" r:id="rId32"/>
       <w:pgSz w:w="11909" w:h="16834" w:code="9"/>
       <w:pgMar w:top="567" w:right="737" w:bottom="1077" w:left="737" w:header="567" w:footer="794" w:gutter="0"/>
       <w:cols w:space="720"/>
@@ -4644,7 +4594,7 @@
 </file>
 
 <file path=word/endnotes.xml><?xml version="1.0" encoding="utf-8"?>
-<w:endnotes xmlns:wpc="http://schemas.microsoft.com/office/word/2010/wordprocessingCanvas" xmlns:cx="http://schemas.microsoft.com/office/drawing/2014/chartex" xmlns:cx1="http://schemas.microsoft.com/office/drawing/2015/9/8/chartex" xmlns:cx2="http://schemas.microsoft.com/office/drawing/2015/10/21/chartex" xmlns:cx3="http://schemas.microsoft.com/office/drawing/2016/5/9/chartex" xmlns:cx4="http://schemas.microsoft.com/office/drawing/2016/5/10/chartex" xmlns:cx5="http://schemas.microsoft.com/office/drawing/2016/5/11/chartex" xmlns:cx6="http://schemas.microsoft.com/office/drawing/2016/5/12/chartex" xmlns:cx7="http://schemas.microsoft.com/office/drawing/2016/5/13/chartex" xmlns:cx8="http://schemas.microsoft.com/office/drawing/2016/5/14/chartex" xmlns:mc="http://schemas.openxmlformats.org/markup-compatibility/2006" xmlns:aink="http://schemas.microsoft.com/office/drawing/2016/ink" xmlns:am3d="http://schemas.microsoft.com/office/drawing/2017/model3d" xmlns:o="urn:schemas-microsoft-com:office:office" xmlns:oel="http://schemas.microsoft.com/office/2019/extlst" xmlns:r="http://schemas.openxmlformats.org/officeDocument/2006/relationships" xmlns:m="http://schemas.openxmlformats.org/officeDocument/2006/math" xmlns:v="urn:schemas-microsoft-com:vml" xmlns:wp14="http://schemas.microsoft.com/office/word/2010/wordprocessingDrawing" xmlns:wp="http://schemas.openxmlformats.org/drawingml/2006/wordprocessingDrawing" xmlns:w10="urn:schemas-microsoft-com:office:word" xmlns:w="http://schemas.openxmlformats.org/wordprocessingml/2006/main" xmlns:w14="http://schemas.microsoft.com/office/word/2010/wordml" xmlns:w15="http://schemas.microsoft.com/office/word/2012/wordml" xmlns:w16cex="http://schemas.microsoft.com/office/word/2018/wordml/cex" xmlns:w16cid="http://schemas.microsoft.com/office/word/2016/wordml/cid" xmlns:w16="http://schemas.microsoft.com/office/word/2018/wordml" xmlns:w16sdtdh="http://schemas.microsoft.com/office/word/2020/wordml/sdtdatahash" xmlns:w16se="http://schemas.microsoft.com/office/word/2015/wordml/symex" xmlns:wpg="http://schemas.microsoft.com/office/word/2010/wordprocessingGroup" xmlns:wpi="http://schemas.microsoft.com/office/word/2010/wordprocessingInk" xmlns:wne="http://schemas.microsoft.com/office/word/2006/wordml" xmlns:wps="http://schemas.microsoft.com/office/word/2010/wordprocessingShape" mc:Ignorable="w14 w15 w16se w16cid w16 w16cex w16sdtdh wp14">
+<w:endnotes xmlns:wpc="http://schemas.microsoft.com/office/word/2010/wordprocessingCanvas" xmlns:cx="http://schemas.microsoft.com/office/drawing/2014/chartex" xmlns:cx1="http://schemas.microsoft.com/office/drawing/2015/9/8/chartex" xmlns:cx2="http://schemas.microsoft.com/office/drawing/2015/10/21/chartex" xmlns:cx3="http://schemas.microsoft.com/office/drawing/2016/5/9/chartex" xmlns:cx4="http://schemas.microsoft.com/office/drawing/2016/5/10/chartex" xmlns:cx5="http://schemas.microsoft.com/office/drawing/2016/5/11/chartex" xmlns:cx6="http://schemas.microsoft.com/office/drawing/2016/5/12/chartex" xmlns:cx7="http://schemas.microsoft.com/office/drawing/2016/5/13/chartex" xmlns:cx8="http://schemas.microsoft.com/office/drawing/2016/5/14/chartex" xmlns:mc="http://schemas.openxmlformats.org/markup-compatibility/2006" xmlns:aink="http://schemas.microsoft.com/office/drawing/2016/ink" xmlns:am3d="http://schemas.microsoft.com/office/drawing/2017/model3d" xmlns:o="urn:schemas-microsoft-com:office:office" xmlns:oel="http://schemas.microsoft.com/office/2019/extlst" xmlns:r="http://schemas.openxmlformats.org/officeDocument/2006/relationships" xmlns:m="http://schemas.openxmlformats.org/officeDocument/2006/math" xmlns:v="urn:schemas-microsoft-com:vml" xmlns:wp14="http://schemas.microsoft.com/office/word/2010/wordprocessingDrawing" xmlns:wp="http://schemas.openxmlformats.org/drawingml/2006/wordprocessingDrawing" xmlns:w10="urn:schemas-microsoft-com:office:word" xmlns:w="http://schemas.openxmlformats.org/wordprocessingml/2006/main" xmlns:w14="http://schemas.microsoft.com/office/word/2010/wordml" xmlns:w15="http://schemas.microsoft.com/office/word/2012/wordml" xmlns:w16cex="http://schemas.microsoft.com/office/word/2018/wordml/cex" xmlns:w16cid="http://schemas.microsoft.com/office/word/2016/wordml/cid" xmlns:w16="http://schemas.microsoft.com/office/word/2018/wordml" xmlns:w16du="http://schemas.microsoft.com/office/word/2023/wordml/word16du" xmlns:w16sdtdh="http://schemas.microsoft.com/office/word/2020/wordml/sdtdatahash" xmlns:w16se="http://schemas.microsoft.com/office/word/2015/wordml/symex" xmlns:wpg="http://schemas.microsoft.com/office/word/2010/wordprocessingGroup" xmlns:wpi="http://schemas.microsoft.com/office/word/2010/wordprocessingInk" xmlns:wne="http://schemas.microsoft.com/office/word/2006/wordml" xmlns:wps="http://schemas.microsoft.com/office/word/2010/wordprocessingShape" mc:Ignorable="w14 w15 w16se w16cid w16 w16cex w16sdtdh wp14">
   <w:endnote w:type="separator" w:id="-1">
     <w:p>
       <w:pPr>
@@ -4669,7 +4619,7 @@
 </file>
 
 <file path=word/footer1.xml><?xml version="1.0" encoding="utf-8"?>
-<w:ftr xmlns:wpc="http://schemas.microsoft.com/office/word/2010/wordprocessingCanvas" xmlns:cx="http://schemas.microsoft.com/office/drawing/2014/chartex" xmlns:cx1="http://schemas.microsoft.com/office/drawing/2015/9/8/chartex" xmlns:cx2="http://schemas.microsoft.com/office/drawing/2015/10/21/chartex" xmlns:cx3="http://schemas.microsoft.com/office/drawing/2016/5/9/chartex" xmlns:cx4="http://schemas.microsoft.com/office/drawing/2016/5/10/chartex" xmlns:cx5="http://schemas.microsoft.com/office/drawing/2016/5/11/chartex" xmlns:cx6="http://schemas.microsoft.com/office/drawing/2016/5/12/chartex" xmlns:cx7="http://schemas.microsoft.com/office/drawing/2016/5/13/chartex" xmlns:cx8="http://schemas.microsoft.com/office/drawing/2016/5/14/chartex" xmlns:mc="http://schemas.openxmlformats.org/markup-compatibility/2006" xmlns:aink="http://schemas.microsoft.com/office/drawing/2016/ink" xmlns:am3d="http://schemas.microsoft.com/office/drawing/2017/model3d" xmlns:o="urn:schemas-microsoft-com:office:office" xmlns:oel="http://schemas.microsoft.com/office/2019/extlst" xmlns:r="http://schemas.openxmlformats.org/officeDocument/2006/relationships" xmlns:m="http://schemas.openxmlformats.org/officeDocument/2006/math" xmlns:v="urn:schemas-microsoft-com:vml" xmlns:wp14="http://schemas.microsoft.com/office/word/2010/wordprocessingDrawing" xmlns:wp="http://schemas.openxmlformats.org/drawingml/2006/wordprocessingDrawing" xmlns:w10="urn:schemas-microsoft-com:office:word" xmlns:w="http://schemas.openxmlformats.org/wordprocessingml/2006/main" xmlns:w14="http://schemas.microsoft.com/office/word/2010/wordml" xmlns:w15="http://schemas.microsoft.com/office/word/2012/wordml" xmlns:w16cex="http://schemas.microsoft.com/office/word/2018/wordml/cex" xmlns:w16cid="http://schemas.microsoft.com/office/word/2016/wordml/cid" xmlns:w16="http://schemas.microsoft.com/office/word/2018/wordml" xmlns:w16sdtdh="http://schemas.microsoft.com/office/word/2020/wordml/sdtdatahash" xmlns:w16se="http://schemas.microsoft.com/office/word/2015/wordml/symex" xmlns:wpg="http://schemas.microsoft.com/office/word/2010/wordprocessingGroup" xmlns:wpi="http://schemas.microsoft.com/office/word/2010/wordprocessingInk" xmlns:wne="http://schemas.microsoft.com/office/word/2006/wordml" xmlns:wps="http://schemas.microsoft.com/office/word/2010/wordprocessingShape" mc:Ignorable="w14 w15 w16se w16cid w16 w16cex w16sdtdh wp14">
+<w:ftr xmlns:wpc="http://schemas.microsoft.com/office/word/2010/wordprocessingCanvas" xmlns:cx="http://schemas.microsoft.com/office/drawing/2014/chartex" xmlns:cx1="http://schemas.microsoft.com/office/drawing/2015/9/8/chartex" xmlns:cx2="http://schemas.microsoft.com/office/drawing/2015/10/21/chartex" xmlns:cx3="http://schemas.microsoft.com/office/drawing/2016/5/9/chartex" xmlns:cx4="http://schemas.microsoft.com/office/drawing/2016/5/10/chartex" xmlns:cx5="http://schemas.microsoft.com/office/drawing/2016/5/11/chartex" xmlns:cx6="http://schemas.microsoft.com/office/drawing/2016/5/12/chartex" xmlns:cx7="http://schemas.microsoft.com/office/drawing/2016/5/13/chartex" xmlns:cx8="http://schemas.microsoft.com/office/drawing/2016/5/14/chartex" xmlns:mc="http://schemas.openxmlformats.org/markup-compatibility/2006" xmlns:aink="http://schemas.microsoft.com/office/drawing/2016/ink" xmlns:am3d="http://schemas.microsoft.com/office/drawing/2017/model3d" xmlns:o="urn:schemas-microsoft-com:office:office" xmlns:oel="http://schemas.microsoft.com/office/2019/extlst" xmlns:r="http://schemas.openxmlformats.org/officeDocument/2006/relationships" xmlns:m="http://schemas.openxmlformats.org/officeDocument/2006/math" xmlns:v="urn:schemas-microsoft-com:vml" xmlns:wp14="http://schemas.microsoft.com/office/word/2010/wordprocessingDrawing" xmlns:wp="http://schemas.openxmlformats.org/drawingml/2006/wordprocessingDrawing" xmlns:w10="urn:schemas-microsoft-com:office:word" xmlns:w="http://schemas.openxmlformats.org/wordprocessingml/2006/main" xmlns:w14="http://schemas.microsoft.com/office/word/2010/wordml" xmlns:w15="http://schemas.microsoft.com/office/word/2012/wordml" xmlns:w16cex="http://schemas.microsoft.com/office/word/2018/wordml/cex" xmlns:w16cid="http://schemas.microsoft.com/office/word/2016/wordml/cid" xmlns:w16="http://schemas.microsoft.com/office/word/2018/wordml" xmlns:w16du="http://schemas.microsoft.com/office/word/2023/wordml/word16du" xmlns:w16sdtdh="http://schemas.microsoft.com/office/word/2020/wordml/sdtdatahash" xmlns:w16se="http://schemas.microsoft.com/office/word/2015/wordml/symex" xmlns:wpg="http://schemas.microsoft.com/office/word/2010/wordprocessingGroup" xmlns:wpi="http://schemas.microsoft.com/office/word/2010/wordprocessingInk" xmlns:wne="http://schemas.microsoft.com/office/word/2006/wordml" xmlns:wps="http://schemas.microsoft.com/office/word/2010/wordprocessingShape" mc:Ignorable="w14 w15 w16se w16cid w16 w16cex w16sdtdh wp14">
   <w:p>
     <w:pPr>
       <w:pStyle w:val="Footer"/>
@@ -6244,7 +6194,7 @@
           <wp:effectExtent l="0" t="0" r="0" b="5715"/>
           <wp:wrapSquare wrapText="bothSides"/>
           <wp:docPr id="1" name="Picture 1">
-            <a:hlinkClick xmlns:a="http://schemas.openxmlformats.org/drawingml/2006/main" r:id="rId20"/>
+            <a:hlinkClick xmlns:a="http://schemas.openxmlformats.org/drawingml/2006/main" r:id="rId21"/>
           </wp:docPr>
           <wp:cNvGraphicFramePr>
             <a:graphicFrameLocks xmlns:a="http://schemas.openxmlformats.org/drawingml/2006/main" noChangeAspect="1"/>
@@ -6657,7 +6607,7 @@
 </file>
 
 <file path=word/footnotes.xml><?xml version="1.0" encoding="utf-8"?>
-<w:footnotes xmlns:wpc="http://schemas.microsoft.com/office/word/2010/wordprocessingCanvas" xmlns:cx="http://schemas.microsoft.com/office/drawing/2014/chartex" xmlns:cx1="http://schemas.microsoft.com/office/drawing/2015/9/8/chartex" xmlns:cx2="http://schemas.microsoft.com/office/drawing/2015/10/21/chartex" xmlns:cx3="http://schemas.microsoft.com/office/drawing/2016/5/9/chartex" xmlns:cx4="http://schemas.microsoft.com/office/drawing/2016/5/10/chartex" xmlns:cx5="http://schemas.microsoft.com/office/drawing/2016/5/11/chartex" xmlns:cx6="http://schemas.microsoft.com/office/drawing/2016/5/12/chartex" xmlns:cx7="http://schemas.microsoft.com/office/drawing/2016/5/13/chartex" xmlns:cx8="http://schemas.microsoft.com/office/drawing/2016/5/14/chartex" xmlns:mc="http://schemas.openxmlformats.org/markup-compatibility/2006" xmlns:aink="http://schemas.microsoft.com/office/drawing/2016/ink" xmlns:am3d="http://schemas.microsoft.com/office/drawing/2017/model3d" xmlns:o="urn:schemas-microsoft-com:office:office" xmlns:oel="http://schemas.microsoft.com/office/2019/extlst" xmlns:r="http://schemas.openxmlformats.org/officeDocument/2006/relationships" xmlns:m="http://schemas.openxmlformats.org/officeDocument/2006/math" xmlns:v="urn:schemas-microsoft-com:vml" xmlns:wp14="http://schemas.microsoft.com/office/word/2010/wordprocessingDrawing" xmlns:wp="http://schemas.openxmlformats.org/drawingml/2006/wordprocessingDrawing" xmlns:w10="urn:schemas-microsoft-com:office:word" xmlns:w="http://schemas.openxmlformats.org/wordprocessingml/2006/main" xmlns:w14="http://schemas.microsoft.com/office/word/2010/wordml" xmlns:w15="http://schemas.microsoft.com/office/word/2012/wordml" xmlns:w16cex="http://schemas.microsoft.com/office/word/2018/wordml/cex" xmlns:w16cid="http://schemas.microsoft.com/office/word/2016/wordml/cid" xmlns:w16="http://schemas.microsoft.com/office/word/2018/wordml" xmlns:w16sdtdh="http://schemas.microsoft.com/office/word/2020/wordml/sdtdatahash" xmlns:w16se="http://schemas.microsoft.com/office/word/2015/wordml/symex" xmlns:wpg="http://schemas.microsoft.com/office/word/2010/wordprocessingGroup" xmlns:wpi="http://schemas.microsoft.com/office/word/2010/wordprocessingInk" xmlns:wne="http://schemas.microsoft.com/office/word/2006/wordml" xmlns:wps="http://schemas.microsoft.com/office/word/2010/wordprocessingShape" mc:Ignorable="w14 w15 w16se w16cid w16 w16cex w16sdtdh wp14">
+<w:footnotes xmlns:wpc="http://schemas.microsoft.com/office/word/2010/wordprocessingCanvas" xmlns:cx="http://schemas.microsoft.com/office/drawing/2014/chartex" xmlns:cx1="http://schemas.microsoft.com/office/drawing/2015/9/8/chartex" xmlns:cx2="http://schemas.microsoft.com/office/drawing/2015/10/21/chartex" xmlns:cx3="http://schemas.microsoft.com/office/drawing/2016/5/9/chartex" xmlns:cx4="http://schemas.microsoft.com/office/drawing/2016/5/10/chartex" xmlns:cx5="http://schemas.microsoft.com/office/drawing/2016/5/11/chartex" xmlns:cx6="http://schemas.microsoft.com/office/drawing/2016/5/12/chartex" xmlns:cx7="http://schemas.microsoft.com/office/drawing/2016/5/13/chartex" xmlns:cx8="http://schemas.microsoft.com/office/drawing/2016/5/14/chartex" xmlns:mc="http://schemas.openxmlformats.org/markup-compatibility/2006" xmlns:aink="http://schemas.microsoft.com/office/drawing/2016/ink" xmlns:am3d="http://schemas.microsoft.com/office/drawing/2017/model3d" xmlns:o="urn:schemas-microsoft-com:office:office" xmlns:oel="http://schemas.microsoft.com/office/2019/extlst" xmlns:r="http://schemas.openxmlformats.org/officeDocument/2006/relationships" xmlns:m="http://schemas.openxmlformats.org/officeDocument/2006/math" xmlns:v="urn:schemas-microsoft-com:vml" xmlns:wp14="http://schemas.microsoft.com/office/word/2010/wordprocessingDrawing" xmlns:wp="http://schemas.openxmlformats.org/drawingml/2006/wordprocessingDrawing" xmlns:w10="urn:schemas-microsoft-com:office:word" xmlns:w="http://schemas.openxmlformats.org/wordprocessingml/2006/main" xmlns:w14="http://schemas.microsoft.com/office/word/2010/wordml" xmlns:w15="http://schemas.microsoft.com/office/word/2012/wordml" xmlns:w16cex="http://schemas.microsoft.com/office/word/2018/wordml/cex" xmlns:w16cid="http://schemas.microsoft.com/office/word/2016/wordml/cid" xmlns:w16="http://schemas.microsoft.com/office/word/2018/wordml" xmlns:w16du="http://schemas.microsoft.com/office/word/2023/wordml/word16du" xmlns:w16sdtdh="http://schemas.microsoft.com/office/word/2020/wordml/sdtdatahash" xmlns:w16se="http://schemas.microsoft.com/office/word/2015/wordml/symex" xmlns:wpg="http://schemas.microsoft.com/office/word/2010/wordprocessingGroup" xmlns:wpi="http://schemas.microsoft.com/office/word/2010/wordprocessingInk" xmlns:wne="http://schemas.microsoft.com/office/word/2006/wordml" xmlns:wps="http://schemas.microsoft.com/office/word/2010/wordprocessingShape" mc:Ignorable="w14 w15 w16se w16cid w16 w16cex w16sdtdh wp14">
   <w:footnote w:type="separator" w:id="-1">
     <w:p>
       <w:pPr>
@@ -6682,7 +6632,7 @@
 </file>
 
 <file path=word/header1.xml><?xml version="1.0" encoding="utf-8"?>
-<w:hdr xmlns:wpc="http://schemas.microsoft.com/office/word/2010/wordprocessingCanvas" xmlns:cx="http://schemas.microsoft.com/office/drawing/2014/chartex" xmlns:cx1="http://schemas.microsoft.com/office/drawing/2015/9/8/chartex" xmlns:cx2="http://schemas.microsoft.com/office/drawing/2015/10/21/chartex" xmlns:cx3="http://schemas.microsoft.com/office/drawing/2016/5/9/chartex" xmlns:cx4="http://schemas.microsoft.com/office/drawing/2016/5/10/chartex" xmlns:cx5="http://schemas.microsoft.com/office/drawing/2016/5/11/chartex" xmlns:cx6="http://schemas.microsoft.com/office/drawing/2016/5/12/chartex" xmlns:cx7="http://schemas.microsoft.com/office/drawing/2016/5/13/chartex" xmlns:cx8="http://schemas.microsoft.com/office/drawing/2016/5/14/chartex" xmlns:mc="http://schemas.openxmlformats.org/markup-compatibility/2006" xmlns:aink="http://schemas.microsoft.com/office/drawing/2016/ink" xmlns:am3d="http://schemas.microsoft.com/office/drawing/2017/model3d" xmlns:o="urn:schemas-microsoft-com:office:office" xmlns:oel="http://schemas.microsoft.com/office/2019/extlst" xmlns:r="http://schemas.openxmlformats.org/officeDocument/2006/relationships" xmlns:m="http://schemas.openxmlformats.org/officeDocument/2006/math" xmlns:v="urn:schemas-microsoft-com:vml" xmlns:wp14="http://schemas.microsoft.com/office/word/2010/wordprocessingDrawing" xmlns:wp="http://schemas.openxmlformats.org/drawingml/2006/wordprocessingDrawing" xmlns:w10="urn:schemas-microsoft-com:office:word" xmlns:w="http://schemas.openxmlformats.org/wordprocessingml/2006/main" xmlns:w14="http://schemas.microsoft.com/office/word/2010/wordml" xmlns:w15="http://schemas.microsoft.com/office/word/2012/wordml" xmlns:w16cex="http://schemas.microsoft.com/office/word/2018/wordml/cex" xmlns:w16cid="http://schemas.microsoft.com/office/word/2016/wordml/cid" xmlns:w16="http://schemas.microsoft.com/office/word/2018/wordml" xmlns:w16sdtdh="http://schemas.microsoft.com/office/word/2020/wordml/sdtdatahash" xmlns:w16se="http://schemas.microsoft.com/office/word/2015/wordml/symex" xmlns:wpg="http://schemas.microsoft.com/office/word/2010/wordprocessingGroup" xmlns:wpi="http://schemas.microsoft.com/office/word/2010/wordprocessingInk" xmlns:wne="http://schemas.microsoft.com/office/word/2006/wordml" xmlns:wps="http://schemas.microsoft.com/office/word/2010/wordprocessingShape" mc:Ignorable="w14 w15 w16se w16cid w16 w16cex w16sdtdh wp14">
+<w:hdr xmlns:wpc="http://schemas.microsoft.com/office/word/2010/wordprocessingCanvas" xmlns:cx="http://schemas.microsoft.com/office/drawing/2014/chartex" xmlns:cx1="http://schemas.microsoft.com/office/drawing/2015/9/8/chartex" xmlns:cx2="http://schemas.microsoft.com/office/drawing/2015/10/21/chartex" xmlns:cx3="http://schemas.microsoft.com/office/drawing/2016/5/9/chartex" xmlns:cx4="http://schemas.microsoft.com/office/drawing/2016/5/10/chartex" xmlns:cx5="http://schemas.microsoft.com/office/drawing/2016/5/11/chartex" xmlns:cx6="http://schemas.microsoft.com/office/drawing/2016/5/12/chartex" xmlns:cx7="http://schemas.microsoft.com/office/drawing/2016/5/13/chartex" xmlns:cx8="http://schemas.microsoft.com/office/drawing/2016/5/14/chartex" xmlns:mc="http://schemas.openxmlformats.org/markup-compatibility/2006" xmlns:aink="http://schemas.microsoft.com/office/drawing/2016/ink" xmlns:am3d="http://schemas.microsoft.com/office/drawing/2017/model3d" xmlns:o="urn:schemas-microsoft-com:office:office" xmlns:oel="http://schemas.microsoft.com/office/2019/extlst" xmlns:r="http://schemas.openxmlformats.org/officeDocument/2006/relationships" xmlns:m="http://schemas.openxmlformats.org/officeDocument/2006/math" xmlns:v="urn:schemas-microsoft-com:vml" xmlns:wp14="http://schemas.microsoft.com/office/word/2010/wordprocessingDrawing" xmlns:wp="http://schemas.openxmlformats.org/drawingml/2006/wordprocessingDrawing" xmlns:w10="urn:schemas-microsoft-com:office:word" xmlns:w="http://schemas.openxmlformats.org/wordprocessingml/2006/main" xmlns:w14="http://schemas.microsoft.com/office/word/2010/wordml" xmlns:w15="http://schemas.microsoft.com/office/word/2012/wordml" xmlns:w16cex="http://schemas.microsoft.com/office/word/2018/wordml/cex" xmlns:w16cid="http://schemas.microsoft.com/office/word/2016/wordml/cid" xmlns:w16="http://schemas.microsoft.com/office/word/2018/wordml" xmlns:w16du="http://schemas.microsoft.com/office/word/2023/wordml/word16du" xmlns:w16sdtdh="http://schemas.microsoft.com/office/word/2020/wordml/sdtdatahash" xmlns:w16se="http://schemas.microsoft.com/office/word/2015/wordml/symex" xmlns:wpg="http://schemas.microsoft.com/office/word/2010/wordprocessingGroup" xmlns:wpi="http://schemas.microsoft.com/office/word/2010/wordprocessingInk" xmlns:wne="http://schemas.microsoft.com/office/word/2006/wordml" xmlns:wps="http://schemas.microsoft.com/office/word/2010/wordprocessingShape" mc:Ignorable="w14 w15 w16se w16cid w16 w16cex w16sdtdh wp14">
   <w:p>
     <w:pPr>
       <w:pStyle w:val="Header"/>
@@ -6693,7 +6643,7 @@
 </file>
 
 <file path=word/numbering.xml><?xml version="1.0" encoding="utf-8"?>
-<w:numbering xmlns:wpc="http://schemas.microsoft.com/office/word/2010/wordprocessingCanvas" xmlns:cx="http://schemas.microsoft.com/office/drawing/2014/chartex" xmlns:cx1="http://schemas.microsoft.com/office/drawing/2015/9/8/chartex" xmlns:cx2="http://schemas.microsoft.com/office/drawing/2015/10/21/chartex" xmlns:cx3="http://schemas.microsoft.com/office/drawing/2016/5/9/chartex" xmlns:cx4="http://schemas.microsoft.com/office/drawing/2016/5/10/chartex" xmlns:cx5="http://schemas.microsoft.com/office/drawing/2016/5/11/chartex" xmlns:cx6="http://schemas.microsoft.com/office/drawing/2016/5/12/chartex" xmlns:cx7="http://schemas.microsoft.com/office/drawing/2016/5/13/chartex" xmlns:cx8="http://schemas.microsoft.com/office/drawing/2016/5/14/chartex" xmlns:mc="http://schemas.openxmlformats.org/markup-compatibility/2006" xmlns:aink="http://schemas.microsoft.com/office/drawing/2016/ink" xmlns:am3d="http://schemas.microsoft.com/office/drawing/2017/model3d" xmlns:o="urn:schemas-microsoft-com:office:office" xmlns:oel="http://schemas.microsoft.com/office/2019/extlst" xmlns:r="http://schemas.openxmlformats.org/officeDocument/2006/relationships" xmlns:m="http://schemas.openxmlformats.org/officeDocument/2006/math" xmlns:v="urn:schemas-microsoft-com:vml" xmlns:wp14="http://schemas.microsoft.com/office/word/2010/wordprocessingDrawing" xmlns:wp="http://schemas.openxmlformats.org/drawingml/2006/wordprocessingDrawing" xmlns:w10="urn:schemas-microsoft-com:office:word" xmlns:w="http://schemas.openxmlformats.org/wordprocessingml/2006/main" xmlns:w14="http://schemas.microsoft.com/office/word/2010/wordml" xmlns:w15="http://schemas.microsoft.com/office/word/2012/wordml" xmlns:w16cex="http://schemas.microsoft.com/office/word/2018/wordml/cex" xmlns:w16cid="http://schemas.microsoft.com/office/word/2016/wordml/cid" xmlns:w16="http://schemas.microsoft.com/office/word/2018/wordml" xmlns:w16sdtdh="http://schemas.microsoft.com/office/word/2020/wordml/sdtdatahash" xmlns:w16se="http://schemas.microsoft.com/office/word/2015/wordml/symex" xmlns:wpg="http://schemas.microsoft.com/office/word/2010/wordprocessingGroup" xmlns:wpi="http://schemas.microsoft.com/office/word/2010/wordprocessingInk" xmlns:wne="http://schemas.microsoft.com/office/word/2006/wordml" xmlns:wps="http://schemas.microsoft.com/office/word/2010/wordprocessingShape" mc:Ignorable="w14 w15 w16se w16cid w16 w16cex w16sdtdh wp14">
+<w:numbering xmlns:wpc="http://schemas.microsoft.com/office/word/2010/wordprocessingCanvas" xmlns:cx="http://schemas.microsoft.com/office/drawing/2014/chartex" xmlns:cx1="http://schemas.microsoft.com/office/drawing/2015/9/8/chartex" xmlns:cx2="http://schemas.microsoft.com/office/drawing/2015/10/21/chartex" xmlns:cx3="http://schemas.microsoft.com/office/drawing/2016/5/9/chartex" xmlns:cx4="http://schemas.microsoft.com/office/drawing/2016/5/10/chartex" xmlns:cx5="http://schemas.microsoft.com/office/drawing/2016/5/11/chartex" xmlns:cx6="http://schemas.microsoft.com/office/drawing/2016/5/12/chartex" xmlns:cx7="http://schemas.microsoft.com/office/drawing/2016/5/13/chartex" xmlns:cx8="http://schemas.microsoft.com/office/drawing/2016/5/14/chartex" xmlns:mc="http://schemas.openxmlformats.org/markup-compatibility/2006" xmlns:aink="http://schemas.microsoft.com/office/drawing/2016/ink" xmlns:am3d="http://schemas.microsoft.com/office/drawing/2017/model3d" xmlns:o="urn:schemas-microsoft-com:office:office" xmlns:oel="http://schemas.microsoft.com/office/2019/extlst" xmlns:r="http://schemas.openxmlformats.org/officeDocument/2006/relationships" xmlns:m="http://schemas.openxmlformats.org/officeDocument/2006/math" xmlns:v="urn:schemas-microsoft-com:vml" xmlns:wp14="http://schemas.microsoft.com/office/word/2010/wordprocessingDrawing" xmlns:wp="http://schemas.openxmlformats.org/drawingml/2006/wordprocessingDrawing" xmlns:w10="urn:schemas-microsoft-com:office:word" xmlns:w="http://schemas.openxmlformats.org/wordprocessingml/2006/main" xmlns:w14="http://schemas.microsoft.com/office/word/2010/wordml" xmlns:w15="http://schemas.microsoft.com/office/word/2012/wordml" xmlns:w16cex="http://schemas.microsoft.com/office/word/2018/wordml/cex" xmlns:w16cid="http://schemas.microsoft.com/office/word/2016/wordml/cid" xmlns:w16="http://schemas.microsoft.com/office/word/2018/wordml" xmlns:w16du="http://schemas.microsoft.com/office/word/2023/wordml/word16du" xmlns:w16sdtdh="http://schemas.microsoft.com/office/word/2020/wordml/sdtdatahash" xmlns:w16se="http://schemas.microsoft.com/office/word/2015/wordml/symex" xmlns:wpg="http://schemas.microsoft.com/office/word/2010/wordprocessingGroup" xmlns:wpi="http://schemas.microsoft.com/office/word/2010/wordprocessingInk" xmlns:wne="http://schemas.microsoft.com/office/word/2006/wordml" xmlns:wps="http://schemas.microsoft.com/office/word/2010/wordprocessingShape" mc:Ignorable="w14 w15 w16se w16cid w16 w16cex w16sdtdh wp14">
   <w:abstractNum w:abstractNumId="0" w15:restartNumberingAfterBreak="0">
     <w:nsid w:val="031279F9"/>
     <w:multiLevelType w:val="hybridMultilevel"/>

</xml_diff>